<commit_message>
Aggiornamento requisiti non funzionali
Rimozione requisiti di implementazione non richiesti
</commit_message>
<xml_diff>
--- a/Semilavorati/ProblemStatement/4.Requisiti non funzionali.docx
+++ b/Semilavorati/ProblemStatement/4.Requisiti non funzionali.docx
@@ -128,44 +128,32 @@
     </w:p>
     <w:p>
       <w:r>
-        <w:t>4.5) – Implementazione</w:t>
-      </w:r>
-    </w:p>
-    <w:p>
-      <w:r>
-        <w:t>L’applicazione è sviluppata interamente in linguaggio Java ed eseguito con server APACHE (Tomcat), per la persistenza dei dati si utilizza un database relazionale scritto in SQL.</w:t>
+        <w:t>4.</w:t>
+      </w:r>
+      <w:r>
+        <w:t>5</w:t>
+      </w:r>
+      <w:r>
+        <w:t>) – Legali</w:t>
+      </w:r>
+    </w:p>
+    <w:p>
+      <w:r>
+        <w:t xml:space="preserve">Tutti i dati personali sensibili riguardanti gli utenti devono essere criptati e gestiti in conformità del </w:t>
+      </w:r>
+      <w:r>
+        <w:t>d</w:t>
+      </w:r>
+      <w:r>
+        <w:t>ecreto legislativo 30 giugno 2003, n. 196</w:t>
+      </w:r>
+      <w:r>
+        <w:t>, è quindi vietata la cessione a terzi dei dati personali memorizzati nonché il loro utilizzo senza il consenso dell’utente.</w:t>
       </w:r>
     </w:p>
     <w:p>
       <w:r>
         <w:lastRenderedPageBreak/>
-        <w:t>La parte front-end dell’applicazione è realizzata in HTML5, la grafica è realizzata usando fogli di stile CSS con framework BootStrap, alcuni controlli sono realizzati in JavaScript</w:t>
-      </w:r>
-      <w:r>
-        <w:t>.</w:t>
-      </w:r>
-    </w:p>
-    <w:p>
-      <w:r>
-        <w:t>4.6) – Legali</w:t>
-      </w:r>
-    </w:p>
-    <w:p>
-      <w:r>
-        <w:t xml:space="preserve">Tutti i dati personali sensibili riguardanti gli utenti devono essere criptati e gestiti in conformità del </w:t>
-      </w:r>
-      <w:r>
-        <w:t>d</w:t>
-      </w:r>
-      <w:r>
-        <w:t>ecreto legislativo 30 giugno 2003, n. 196</w:t>
-      </w:r>
-      <w:r>
-        <w:t>, è quindi vietata la cessione a terzi dei dati personali memorizzati nonché il loro utilizzo senza il consenso dell’utente.</w:t>
-      </w:r>
-    </w:p>
-    <w:p>
-      <w:r>
         <w:t xml:space="preserve">Inoltre come descritto </w:t>
       </w:r>
       <w:r>

</xml_diff>

<commit_message>
Modifiche ai requisiti non funzionali
Modifiche ad usabilità e requisiti legali
</commit_message>
<xml_diff>
--- a/Semilavorati/ProblemStatement/4.Requisiti non funzionali.docx
+++ b/Semilavorati/ProblemStatement/4.Requisiti non funzionali.docx
@@ -24,27 +24,22 @@
       </w:r>
     </w:p>
     <w:p>
-      <w:pPr>
-        <w:pStyle w:val="Paragrafoelenco"/>
-        <w:numPr>
-          <w:ilvl w:val="0"/>
-          <w:numId w:val="1"/>
-        </w:numPr>
-      </w:pPr>
-      <w:r>
-        <w:t>Il sistema deve mostrare chiaramente per ogni pagina web le funzionalità a disposizione e ogni funzione deve essere accompagnata da un’icona adeguata.</w:t>
-      </w:r>
-    </w:p>
-    <w:p>
-      <w:pPr>
-        <w:pStyle w:val="Paragrafoelenco"/>
-        <w:numPr>
-          <w:ilvl w:val="0"/>
-          <w:numId w:val="1"/>
-        </w:numPr>
-      </w:pPr>
-      <w:r>
-        <w:t>L’utente potrà quindi associare le icone a determinate azioni semplificando la ricerca delle funzionalità offerte.</w:t>
+      <w:r>
+        <w:t xml:space="preserve">Il sistema deve mostrare chiaramente per ogni pagina web le funzionalità a disposizione e ogni funzione </w:t>
+      </w:r>
+      <w:r>
+        <w:t xml:space="preserve">chiave </w:t>
+      </w:r>
+      <w:r>
+        <w:t>deve essere accompagnata da un’icona adeguata</w:t>
+      </w:r>
+      <w:r>
+        <w:t xml:space="preserve"> (Carrello per gli acquisti,omino per il login,freccia per il logout).</w:t>
+      </w:r>
+    </w:p>
+    <w:p>
+      <w:r>
+        <w:t>Per quanto riguarda login e registrazione nel caso in cui ci fosse un errore in un determinato campo esso sarà evidenziato in rosso semplificando la comprensione degli errori.</w:t>
       </w:r>
     </w:p>
     <w:p>
@@ -139,6 +134,7 @@
     </w:p>
     <w:p>
       <w:r>
+        <w:lastRenderedPageBreak/>
         <w:t xml:space="preserve">Tutti i dati personali sensibili riguardanti gli utenti devono essere criptati e gestiti in conformità del </w:t>
       </w:r>
       <w:r>
@@ -153,7 +149,6 @@
     </w:p>
     <w:p>
       <w:r>
-        <w:lastRenderedPageBreak/>
         <w:t xml:space="preserve">Inoltre come descritto </w:t>
       </w:r>
       <w:r>
@@ -167,6 +162,14 @@
       </w:r>
       <w:r>
         <w:t xml:space="preserve"> la vendita di farmaci e prodotti sanitari è consentita solamente ai soggetti riconosciuti dal suddetto.</w:t>
+      </w:r>
+    </w:p>
+    <w:p>
+      <w:r>
+        <w:t>Infine in accordo co</w:t>
+      </w:r>
+      <w:r>
+        <w:t>l decreto del ministero della salute datato 6 luglio 2015 il sito dovrà impegnarsi ad esporre in ogni singola pagina web il logo identificativo nazionale con riferimento ipertestuale al sito di riferimento del ministero della salute.</w:t>
       </w:r>
     </w:p>
     <w:p/>

</xml_diff>